<commit_message>
Updates to IDs and order of labs
</commit_message>
<xml_diff>
--- a/Lab2_answers_template.docx
+++ b/Lab2_answers_template.docx
@@ -1,180 +1,605 @@
 
 <file path=word/document.xml><?xml version="1.0" encoding="utf-8"?>
-<w:document xmlns:ve="http://schemas.openxmlformats.org/markup-compatibility/2006" xmlns:o="urn:schemas-microsoft-com:office:office" xmlns:r="http://schemas.openxmlformats.org/officeDocument/2006/relationships" xmlns:v="urn:schemas-microsoft-com:vml" xmlns:wp="http://schemas.openxmlformats.org/drawingml/2006/wordprocessingDrawing" xmlns:w10="urn:schemas-microsoft-com:office:word" xmlns:w="http://schemas.openxmlformats.org/wordprocessingml/2006/main">
+<w:document xmlns:wpc="http://schemas.microsoft.com/office/word/2010/wordprocessingCanvas" xmlns:cx="http://schemas.microsoft.com/office/drawing/2014/chartex" xmlns:cx1="http://schemas.microsoft.com/office/drawing/2015/9/8/chartex" xmlns:cx2="http://schemas.microsoft.com/office/drawing/2015/10/21/chartex" xmlns:cx3="http://schemas.microsoft.com/office/drawing/2016/5/9/chartex" xmlns:cx4="http://schemas.microsoft.com/office/drawing/2016/5/10/chartex" xmlns:cx5="http://schemas.microsoft.com/office/drawing/2016/5/11/chartex" xmlns:cx6="http://schemas.microsoft.com/office/drawing/2016/5/12/chartex" xmlns:cx7="http://schemas.microsoft.com/office/drawing/2016/5/13/chartex" xmlns:cx8="http://schemas.microsoft.com/office/drawing/2016/5/14/chartex" xmlns:mc="http://schemas.openxmlformats.org/markup-compatibility/2006" xmlns:aink="http://schemas.microsoft.com/office/drawing/2016/ink" xmlns:am3d="http://schemas.microsoft.com/office/drawing/2017/model3d" xmlns:o="urn:schemas-microsoft-com:office:office" xmlns:oel="http://schemas.microsoft.com/office/2019/extlst" xmlns:r="http://schemas.openxmlformats.org/officeDocument/2006/relationships" xmlns:m="http://schemas.openxmlformats.org/officeDocument/2006/math" xmlns:v="urn:schemas-microsoft-com:vml" xmlns:wp14="http://schemas.microsoft.com/office/word/2010/wordprocessingDrawing" xmlns:wp="http://schemas.openxmlformats.org/drawingml/2006/wordprocessingDrawing" xmlns:w10="urn:schemas-microsoft-com:office:word" xmlns:w="http://schemas.openxmlformats.org/wordprocessingml/2006/main" xmlns:w14="http://schemas.microsoft.com/office/word/2010/wordml" xmlns:w15="http://schemas.microsoft.com/office/word/2012/wordml" xmlns:w16cex="http://schemas.microsoft.com/office/word/2018/wordml/cex" xmlns:w16cid="http://schemas.microsoft.com/office/word/2016/wordml/cid" xmlns:w16="http://schemas.microsoft.com/office/word/2018/wordml" xmlns:w16sdtdh="http://schemas.microsoft.com/office/word/2020/wordml/sdtdatahash" xmlns:w16se="http://schemas.microsoft.com/office/word/2015/wordml/symex" xmlns:wpg="http://schemas.microsoft.com/office/word/2010/wordprocessingGroup" xmlns:wpi="http://schemas.microsoft.com/office/word/2010/wordprocessingInk" xmlns:wne="http://schemas.microsoft.com/office/word/2006/wordml" xmlns:wps="http://schemas.microsoft.com/office/word/2010/wordprocessingShape" mc:Ignorable="w14 w15 w16se w16cid w16 w16cex w16sdtdh wp14">
   <w:body>
     <w:p>
       <w:pPr>
+        <w:shd w:val="clear" w:color="auto" w:fill="FFFFFF"/>
         <w:spacing w:before="129"/>
+        <w:outlineLvl w:val="0"/>
+        <w:rPr>
+          <w:rFonts w:ascii="Helvetica Neue" w:eastAsia="Times New Roman" w:hAnsi="Helvetica Neue" w:cs="Times New Roman"/>
+          <w:b/>
+          <w:bCs/>
+          <w:color w:val="000000"/>
+          <w:kern w:val="36"/>
+          <w:sz w:val="39"/>
+          <w:szCs w:val="39"/>
+          <w:lang w:val="sv-SE"/>
+        </w:rPr>
       </w:pPr>
       <w:r>
         <w:rPr>
-          <w:rFonts w:ascii="Times New Roman" w:hAnsi="Times New Roman" w:cs="Times New Roman"/>
+          <w:rFonts w:ascii="Helvetica Neue" w:eastAsia="Times New Roman" w:hAnsi="Helvetica Neue" w:cs="Times New Roman"/>
+          <w:b/>
+          <w:bCs/>
+          <w:color w:val="000000"/>
+          <w:kern w:val="36"/>
           <w:sz w:val="39"/>
-          <w:sz-cs w:val="39"/>
+          <w:szCs w:val="39"/>
+          <w:lang w:val="sv-SE"/>
+        </w:rPr>
+        <w:t xml:space="preserve">Lab </w:t>
+      </w:r>
+      <w:r>
+        <w:rPr>
+          <w:rFonts w:ascii="Helvetica Neue" w:eastAsia="Times New Roman" w:hAnsi="Helvetica Neue" w:cs="Times New Roman"/>
           <w:b/>
+          <w:bCs/>
           <w:color w:val="000000"/>
-        </w:rPr>
-        <w:t xml:space="preserve">Lab 3 Association Analysis for MatFörAlla</w:t>
+          <w:kern w:val="36"/>
+          <w:sz w:val="39"/>
+          <w:szCs w:val="39"/>
+          <w:lang w:val="sv-SE"/>
+        </w:rPr>
+        <w:t>2</w:t>
+      </w:r>
+      <w:r>
+        <w:rPr>
+          <w:rFonts w:ascii="Helvetica Neue" w:eastAsia="Times New Roman" w:hAnsi="Helvetica Neue" w:cs="Times New Roman"/>
+          <w:b/>
+          <w:bCs/>
+          <w:color w:val="000000"/>
+          <w:kern w:val="36"/>
+          <w:sz w:val="39"/>
+          <w:szCs w:val="39"/>
+          <w:lang w:val="sv-SE"/>
+        </w:rPr>
+        <w:t xml:space="preserve"> </w:t>
+      </w:r>
+      <w:proofErr w:type="spellStart"/>
+      <w:r>
+        <w:rPr>
+          <w:rFonts w:ascii="Helvetica Neue" w:eastAsia="Times New Roman" w:hAnsi="Helvetica Neue" w:cs="Times New Roman"/>
+          <w:b/>
+          <w:bCs/>
+          <w:color w:val="000000"/>
+          <w:kern w:val="36"/>
+          <w:sz w:val="39"/>
+          <w:szCs w:val="39"/>
+          <w:lang w:val="sv-SE"/>
+        </w:rPr>
+        <w:t>Classification</w:t>
+      </w:r>
+      <w:proofErr w:type="spellEnd"/>
+      <w:r>
+        <w:rPr>
+          <w:rFonts w:ascii="Helvetica Neue" w:eastAsia="Times New Roman" w:hAnsi="Helvetica Neue" w:cs="Times New Roman"/>
+          <w:b/>
+          <w:bCs/>
+          <w:color w:val="000000"/>
+          <w:kern w:val="36"/>
+          <w:sz w:val="39"/>
+          <w:szCs w:val="39"/>
+          <w:lang w:val="sv-SE"/>
+        </w:rPr>
+        <w:t xml:space="preserve"> and Regression</w:t>
       </w:r>
     </w:p>
     <w:p>
-      <w:pPr/>
       <w:r>
         <w:rPr>
           <w:rFonts w:ascii="Times" w:hAnsi="Times" w:cs="Times"/>
-          <w:sz w:val="24"/>
-          <w:sz-cs w:val="24"/>
         </w:rPr>
         <w:t xml:space="preserve">Group: </w:t>
       </w:r>
       <w:r>
         <w:rPr>
           <w:rFonts w:ascii="Times" w:hAnsi="Times" w:cs="Times"/>
-          <w:sz w:val="24"/>
-          <w:sz-cs w:val="24"/>
           <w:i/>
         </w:rPr>
-        <w:t xml:space="preserve">[Put your group number here]</w:t>
+        <w:t>[Put your group number here]</w:t>
+      </w:r>
+    </w:p>
+    <w:p/>
+    <w:p>
+      <w:r>
+        <w:rPr>
+          <w:rFonts w:ascii="Times" w:hAnsi="Times" w:cs="Times"/>
+          <w:b/>
+        </w:rPr>
+        <w:t>Question 1</w:t>
       </w:r>
     </w:p>
     <w:p>
-      <w:pPr/>
       <w:r>
         <w:rPr>
           <w:rFonts w:ascii="Times" w:hAnsi="Times" w:cs="Times"/>
-          <w:sz w:val="24"/>
-          <w:sz-cs w:val="24"/>
           <w:i/>
         </w:rPr>
-        <w:t xml:space="preserve"/>
+        <w:t>[Put your answer to question 1 here]</w:t>
+      </w:r>
+    </w:p>
+    <w:p/>
+    <w:p>
+      <w:r>
+        <w:rPr>
+          <w:rFonts w:ascii="Times" w:hAnsi="Times" w:cs="Times"/>
+          <w:b/>
+        </w:rPr>
+        <w:t>Question 2</w:t>
       </w:r>
     </w:p>
     <w:p>
-      <w:pPr/>
       <w:r>
         <w:rPr>
           <w:rFonts w:ascii="Times" w:hAnsi="Times" w:cs="Times"/>
-          <w:sz w:val="24"/>
-          <w:sz-cs w:val="24"/>
+          <w:i/>
+        </w:rPr>
+        <w:t>[Put your answer to question 2 here]</w:t>
+      </w:r>
+    </w:p>
+    <w:p/>
+    <w:p>
+      <w:r>
+        <w:rPr>
+          <w:rFonts w:ascii="Times" w:hAnsi="Times" w:cs="Times"/>
           <w:b/>
         </w:rPr>
-        <w:t xml:space="preserve">Question 1</w:t>
+        <w:t>Question 3</w:t>
       </w:r>
     </w:p>
     <w:p>
-      <w:pPr/>
       <w:r>
         <w:rPr>
           <w:rFonts w:ascii="Times" w:hAnsi="Times" w:cs="Times"/>
-          <w:sz w:val="24"/>
-          <w:sz-cs w:val="24"/>
           <w:i/>
         </w:rPr>
-        <w:t xml:space="preserve">[Put your answer to question 1 here]</w:t>
+        <w:t>[Put your answer to question 3 here]</w:t>
       </w:r>
     </w:p>
+    <w:p/>
     <w:p>
-      <w:pPr/>
       <w:r>
         <w:rPr>
           <w:rFonts w:ascii="Times" w:hAnsi="Times" w:cs="Times"/>
-          <w:sz w:val="24"/>
-          <w:sz-cs w:val="24"/>
           <w:i/>
         </w:rPr>
-        <w:t xml:space="preserve"/>
-      </w:r>
-    </w:p>
-    <w:p>
-      <w:pPr/>
-      <w:r>
-        <w:rPr>
-          <w:rFonts w:ascii="Times" w:hAnsi="Times" w:cs="Times"/>
-          <w:sz w:val="24"/>
-          <w:sz-cs w:val="24"/>
-          <w:b/>
-        </w:rPr>
-        <w:t xml:space="preserve">Question 2</w:t>
-      </w:r>
-    </w:p>
-    <w:p>
-      <w:pPr/>
-      <w:r>
-        <w:rPr>
-          <w:rFonts w:ascii="Times" w:hAnsi="Times" w:cs="Times"/>
-          <w:sz w:val="24"/>
-          <w:sz-cs w:val="24"/>
-          <w:i/>
-        </w:rPr>
-        <w:t xml:space="preserve">[Put your answer to question 2 here]</w:t>
-      </w:r>
-    </w:p>
-    <w:p>
-      <w:pPr/>
-      <w:r>
-        <w:rPr>
-          <w:rFonts w:ascii="Times" w:hAnsi="Times" w:cs="Times"/>
-          <w:sz w:val="24"/>
-          <w:sz-cs w:val="24"/>
-          <w:i/>
-        </w:rPr>
-        <w:t xml:space="preserve"/>
-      </w:r>
-    </w:p>
-    <w:p>
-      <w:pPr/>
-      <w:r>
-        <w:rPr>
-          <w:rFonts w:ascii="Times" w:hAnsi="Times" w:cs="Times"/>
-          <w:sz w:val="24"/>
-          <w:sz-cs w:val="24"/>
-          <w:b/>
-        </w:rPr>
-        <w:t xml:space="preserve">Question 3</w:t>
-      </w:r>
-    </w:p>
-    <w:p>
-      <w:pPr/>
-      <w:r>
-        <w:rPr>
-          <w:rFonts w:ascii="Times" w:hAnsi="Times" w:cs="Times"/>
-          <w:sz w:val="24"/>
-          <w:sz-cs w:val="24"/>
-          <w:i/>
-        </w:rPr>
-        <w:t xml:space="preserve">[Put your answer to question 3 here]</w:t>
-      </w:r>
-    </w:p>
-    <w:p>
-      <w:pPr/>
-      <w:r>
-        <w:rPr>
-          <w:rFonts w:ascii="Times" w:hAnsi="Times" w:cs="Times"/>
-          <w:sz w:val="24"/>
-          <w:sz-cs w:val="24"/>
-          <w:i/>
-        </w:rPr>
-        <w:t xml:space="preserve"/>
-      </w:r>
-    </w:p>
-    <w:p>
-      <w:pPr/>
-      <w:r>
-        <w:rPr>
-          <w:rFonts w:ascii="Times" w:hAnsi="Times" w:cs="Times"/>
-          <w:sz w:val="24"/>
-          <w:sz-cs w:val="24"/>
-          <w:i/>
-        </w:rPr>
-        <w:t xml:space="preserve">…etc.</w:t>
+        <w:t>…etc.</w:t>
       </w:r>
     </w:p>
     <w:sectPr>
       <w:pgSz w:w="11900" w:h="16840"/>
-      <w:pgMar w:top="1417" w:right="1417" w:bottom="1417" w:left="1417"/>
+      <w:pgMar w:top="1417" w:right="1417" w:bottom="1417" w:left="1417" w:header="720" w:footer="720" w:gutter="0"/>
+      <w:cols w:space="720"/>
     </w:sectPr>
   </w:body>
 </w:document>
+</file>
+
+<file path=word/styles.xml><?xml version="1.0" encoding="utf-8"?>
+<w:styles xmlns:mc="http://schemas.openxmlformats.org/markup-compatibility/2006" xmlns:r="http://schemas.openxmlformats.org/officeDocument/2006/relationships" xmlns:w="http://schemas.openxmlformats.org/wordprocessingml/2006/main" xmlns:w14="http://schemas.microsoft.com/office/word/2010/wordml" xmlns:w15="http://schemas.microsoft.com/office/word/2012/wordml" xmlns:w16cex="http://schemas.microsoft.com/office/word/2018/wordml/cex" xmlns:w16cid="http://schemas.microsoft.com/office/word/2016/wordml/cid" xmlns:w16="http://schemas.microsoft.com/office/word/2018/wordml" xmlns:w16sdtdh="http://schemas.microsoft.com/office/word/2020/wordml/sdtdatahash" xmlns:w16se="http://schemas.microsoft.com/office/word/2015/wordml/symex" mc:Ignorable="w14 w15 w16se w16cid w16 w16cex w16sdtdh">
+  <w:docDefaults>
+    <w:rPrDefault>
+      <w:rPr>
+        <w:rFonts w:asciiTheme="minorHAnsi" w:eastAsiaTheme="minorEastAsia" w:hAnsiTheme="minorHAnsi" w:cstheme="minorBidi"/>
+        <w:sz w:val="24"/>
+        <w:szCs w:val="24"/>
+        <w:lang w:val="en-SE" w:eastAsia="en-GB" w:bidi="ar-SA"/>
+      </w:rPr>
+    </w:rPrDefault>
+    <w:pPrDefault/>
+  </w:docDefaults>
+  <w:latentStyles w:defLockedState="0" w:defUIPriority="99" w:defSemiHidden="0" w:defUnhideWhenUsed="0" w:defQFormat="0" w:count="376">
+    <w:lsdException w:name="Normal" w:uiPriority="0" w:qFormat="1"/>
+    <w:lsdException w:name="heading 1" w:uiPriority="9" w:qFormat="1"/>
+    <w:lsdException w:name="heading 2" w:semiHidden="1" w:uiPriority="9" w:unhideWhenUsed="1" w:qFormat="1"/>
+    <w:lsdException w:name="heading 3" w:semiHidden="1" w:uiPriority="9" w:unhideWhenUsed="1" w:qFormat="1"/>
+    <w:lsdException w:name="heading 4" w:semiHidden="1" w:uiPriority="9" w:unhideWhenUsed="1" w:qFormat="1"/>
+    <w:lsdException w:name="heading 5" w:semiHidden="1" w:uiPriority="9" w:unhideWhenUsed="1" w:qFormat="1"/>
+    <w:lsdException w:name="heading 6" w:semiHidden="1" w:uiPriority="9" w:unhideWhenUsed="1" w:qFormat="1"/>
+    <w:lsdException w:name="heading 7" w:semiHidden="1" w:uiPriority="9" w:unhideWhenUsed="1" w:qFormat="1"/>
+    <w:lsdException w:name="heading 8" w:semiHidden="1" w:uiPriority="9" w:unhideWhenUsed="1" w:qFormat="1"/>
+    <w:lsdException w:name="heading 9" w:semiHidden="1" w:uiPriority="9" w:unhideWhenUsed="1" w:qFormat="1"/>
+    <w:lsdException w:name="index 1" w:semiHidden="1" w:unhideWhenUsed="1"/>
+    <w:lsdException w:name="index 2" w:semiHidden="1" w:unhideWhenUsed="1"/>
+    <w:lsdException w:name="index 3" w:semiHidden="1" w:unhideWhenUsed="1"/>
+    <w:lsdException w:name="index 4" w:semiHidden="1" w:unhideWhenUsed="1"/>
+    <w:lsdException w:name="index 5" w:semiHidden="1" w:unhideWhenUsed="1"/>
+    <w:lsdException w:name="index 6" w:semiHidden="1" w:unhideWhenUsed="1"/>
+    <w:lsdException w:name="index 7" w:semiHidden="1" w:unhideWhenUsed="1"/>
+    <w:lsdException w:name="index 8" w:semiHidden="1" w:unhideWhenUsed="1"/>
+    <w:lsdException w:name="index 9" w:semiHidden="1" w:unhideWhenUsed="1"/>
+    <w:lsdException w:name="toc 1" w:semiHidden="1" w:uiPriority="39" w:unhideWhenUsed="1"/>
+    <w:lsdException w:name="toc 2" w:semiHidden="1" w:uiPriority="39" w:unhideWhenUsed="1"/>
+    <w:lsdException w:name="toc 3" w:semiHidden="1" w:uiPriority="39" w:unhideWhenUsed="1"/>
+    <w:lsdException w:name="toc 4" w:semiHidden="1" w:uiPriority="39" w:unhideWhenUsed="1"/>
+    <w:lsdException w:name="toc 5" w:semiHidden="1" w:uiPriority="39" w:unhideWhenUsed="1"/>
+    <w:lsdException w:name="toc 6" w:semiHidden="1" w:uiPriority="39" w:unhideWhenUsed="1"/>
+    <w:lsdException w:name="toc 7" w:semiHidden="1" w:uiPriority="39" w:unhideWhenUsed="1"/>
+    <w:lsdException w:name="toc 8" w:semiHidden="1" w:uiPriority="39" w:unhideWhenUsed="1"/>
+    <w:lsdException w:name="toc 9" w:semiHidden="1" w:uiPriority="39" w:unhideWhenUsed="1"/>
+    <w:lsdException w:name="Normal Indent" w:semiHidden="1" w:unhideWhenUsed="1"/>
+    <w:lsdException w:name="footnote text" w:semiHidden="1" w:unhideWhenUsed="1"/>
+    <w:lsdException w:name="annotation text" w:semiHidden="1" w:unhideWhenUsed="1"/>
+    <w:lsdException w:name="header" w:semiHidden="1" w:unhideWhenUsed="1"/>
+    <w:lsdException w:name="footer" w:semiHidden="1" w:unhideWhenUsed="1"/>
+    <w:lsdException w:name="index heading" w:semiHidden="1" w:unhideWhenUsed="1"/>
+    <w:lsdException w:name="caption" w:semiHidden="1" w:uiPriority="35" w:unhideWhenUsed="1" w:qFormat="1"/>
+    <w:lsdException w:name="table of figures" w:semiHidden="1" w:unhideWhenUsed="1"/>
+    <w:lsdException w:name="envelope address" w:semiHidden="1" w:unhideWhenUsed="1"/>
+    <w:lsdException w:name="envelope return" w:semiHidden="1" w:unhideWhenUsed="1"/>
+    <w:lsdException w:name="footnote reference" w:semiHidden="1" w:unhideWhenUsed="1"/>
+    <w:lsdException w:name="annotation reference" w:semiHidden="1" w:unhideWhenUsed="1"/>
+    <w:lsdException w:name="line number" w:semiHidden="1" w:unhideWhenUsed="1"/>
+    <w:lsdException w:name="page number" w:semiHidden="1" w:unhideWhenUsed="1"/>
+    <w:lsdException w:name="endnote reference" w:semiHidden="1" w:unhideWhenUsed="1"/>
+    <w:lsdException w:name="endnote text" w:semiHidden="1" w:unhideWhenUsed="1"/>
+    <w:lsdException w:name="table of authorities" w:semiHidden="1" w:unhideWhenUsed="1"/>
+    <w:lsdException w:name="macro" w:semiHidden="1" w:unhideWhenUsed="1"/>
+    <w:lsdException w:name="toa heading" w:semiHidden="1" w:unhideWhenUsed="1"/>
+    <w:lsdException w:name="List" w:semiHidden="1" w:unhideWhenUsed="1"/>
+    <w:lsdException w:name="List Bullet" w:semiHidden="1" w:unhideWhenUsed="1"/>
+    <w:lsdException w:name="List Number" w:semiHidden="1" w:unhideWhenUsed="1"/>
+    <w:lsdException w:name="List 2" w:semiHidden="1" w:unhideWhenUsed="1"/>
+    <w:lsdException w:name="List 3" w:semiHidden="1" w:unhideWhenUsed="1"/>
+    <w:lsdException w:name="List 4" w:semiHidden="1" w:unhideWhenUsed="1"/>
+    <w:lsdException w:name="List 5" w:semiHidden="1" w:unhideWhenUsed="1"/>
+    <w:lsdException w:name="List Bullet 2" w:semiHidden="1" w:unhideWhenUsed="1"/>
+    <w:lsdException w:name="List Bullet 3" w:semiHidden="1" w:unhideWhenUsed="1"/>
+    <w:lsdException w:name="List Bullet 4" w:semiHidden="1" w:unhideWhenUsed="1"/>
+    <w:lsdException w:name="List Bullet 5" w:semiHidden="1" w:unhideWhenUsed="1"/>
+    <w:lsdException w:name="List Number 2" w:semiHidden="1" w:unhideWhenUsed="1"/>
+    <w:lsdException w:name="List Number 3" w:semiHidden="1" w:unhideWhenUsed="1"/>
+    <w:lsdException w:name="List Number 4" w:semiHidden="1" w:unhideWhenUsed="1"/>
+    <w:lsdException w:name="List Number 5" w:semiHidden="1" w:unhideWhenUsed="1"/>
+    <w:lsdException w:name="Title" w:uiPriority="10" w:qFormat="1"/>
+    <w:lsdException w:name="Closing" w:semiHidden="1" w:unhideWhenUsed="1"/>
+    <w:lsdException w:name="Signature" w:semiHidden="1" w:unhideWhenUsed="1"/>
+    <w:lsdException w:name="Default Paragraph Font" w:semiHidden="1" w:uiPriority="1" w:unhideWhenUsed="1"/>
+    <w:lsdException w:name="Body Text" w:semiHidden="1" w:unhideWhenUsed="1"/>
+    <w:lsdException w:name="Body Text Indent" w:semiHidden="1" w:unhideWhenUsed="1"/>
+    <w:lsdException w:name="List Continue" w:semiHidden="1" w:unhideWhenUsed="1"/>
+    <w:lsdException w:name="List Continue 2" w:semiHidden="1" w:unhideWhenUsed="1"/>
+    <w:lsdException w:name="List Continue 3" w:semiHidden="1" w:unhideWhenUsed="1"/>
+    <w:lsdException w:name="List Continue 4" w:semiHidden="1" w:unhideWhenUsed="1"/>
+    <w:lsdException w:name="List Continue 5" w:semiHidden="1" w:unhideWhenUsed="1"/>
+    <w:lsdException w:name="Message Header" w:semiHidden="1" w:unhideWhenUsed="1"/>
+    <w:lsdException w:name="Subtitle" w:uiPriority="11" w:qFormat="1"/>
+    <w:lsdException w:name="Salutation" w:semiHidden="1" w:unhideWhenUsed="1"/>
+    <w:lsdException w:name="Date" w:semiHidden="1" w:unhideWhenUsed="1"/>
+    <w:lsdException w:name="Body Text First Indent" w:semiHidden="1" w:unhideWhenUsed="1"/>
+    <w:lsdException w:name="Body Text First Indent 2" w:semiHidden="1" w:unhideWhenUsed="1"/>
+    <w:lsdException w:name="Note Heading" w:semiHidden="1" w:unhideWhenUsed="1"/>
+    <w:lsdException w:name="Body Text 2" w:semiHidden="1" w:unhideWhenUsed="1"/>
+    <w:lsdException w:name="Body Text 3" w:semiHidden="1" w:unhideWhenUsed="1"/>
+    <w:lsdException w:name="Body Text Indent 2" w:semiHidden="1" w:unhideWhenUsed="1"/>
+    <w:lsdException w:name="Body Text Indent 3" w:semiHidden="1" w:unhideWhenUsed="1"/>
+    <w:lsdException w:name="Block Text" w:semiHidden="1" w:unhideWhenUsed="1"/>
+    <w:lsdException w:name="Hyperlink" w:semiHidden="1" w:unhideWhenUsed="1"/>
+    <w:lsdException w:name="FollowedHyperlink" w:semiHidden="1" w:unhideWhenUsed="1"/>
+    <w:lsdException w:name="Strong" w:uiPriority="22" w:qFormat="1"/>
+    <w:lsdException w:name="Emphasis" w:uiPriority="20" w:qFormat="1"/>
+    <w:lsdException w:name="Document Map" w:semiHidden="1" w:unhideWhenUsed="1"/>
+    <w:lsdException w:name="Plain Text" w:semiHidden="1" w:unhideWhenUsed="1"/>
+    <w:lsdException w:name="E-mail Signature" w:semiHidden="1" w:unhideWhenUsed="1"/>
+    <w:lsdException w:name="HTML Top of Form" w:semiHidden="1" w:unhideWhenUsed="1"/>
+    <w:lsdException w:name="HTML Bottom of Form" w:semiHidden="1" w:unhideWhenUsed="1"/>
+    <w:lsdException w:name="Normal (Web)" w:semiHidden="1" w:unhideWhenUsed="1"/>
+    <w:lsdException w:name="HTML Acronym" w:semiHidden="1" w:unhideWhenUsed="1"/>
+    <w:lsdException w:name="HTML Address" w:semiHidden="1" w:unhideWhenUsed="1"/>
+    <w:lsdException w:name="HTML Cite" w:semiHidden="1" w:unhideWhenUsed="1"/>
+    <w:lsdException w:name="HTML Code" w:semiHidden="1" w:unhideWhenUsed="1"/>
+    <w:lsdException w:name="HTML Definition" w:semiHidden="1" w:unhideWhenUsed="1"/>
+    <w:lsdException w:name="HTML Keyboard" w:semiHidden="1" w:unhideWhenUsed="1"/>
+    <w:lsdException w:name="HTML Preformatted" w:semiHidden="1" w:unhideWhenUsed="1"/>
+    <w:lsdException w:name="HTML Sample" w:semiHidden="1" w:unhideWhenUsed="1"/>
+    <w:lsdException w:name="HTML Typewriter" w:semiHidden="1" w:unhideWhenUsed="1"/>
+    <w:lsdException w:name="HTML Variable" w:semiHidden="1" w:unhideWhenUsed="1"/>
+    <w:lsdException w:name="Normal Table" w:semiHidden="1" w:unhideWhenUsed="1"/>
+    <w:lsdException w:name="annotation subject" w:semiHidden="1" w:unhideWhenUsed="1"/>
+    <w:lsdException w:name="No List" w:semiHidden="1" w:unhideWhenUsed="1"/>
+    <w:lsdException w:name="Outline List 1" w:semiHidden="1" w:unhideWhenUsed="1"/>
+    <w:lsdException w:name="Outline List 2" w:semiHidden="1" w:unhideWhenUsed="1"/>
+    <w:lsdException w:name="Outline List 3" w:semiHidden="1" w:unhideWhenUsed="1"/>
+    <w:lsdException w:name="Table Simple 1" w:semiHidden="1" w:unhideWhenUsed="1"/>
+    <w:lsdException w:name="Table Simple 2" w:semiHidden="1" w:unhideWhenUsed="1"/>
+    <w:lsdException w:name="Table Simple 3" w:semiHidden="1" w:unhideWhenUsed="1"/>
+    <w:lsdException w:name="Table Classic 1" w:semiHidden="1" w:unhideWhenUsed="1"/>
+    <w:lsdException w:name="Table Classic 2" w:semiHidden="1" w:unhideWhenUsed="1"/>
+    <w:lsdException w:name="Table Classic 3" w:semiHidden="1" w:unhideWhenUsed="1"/>
+    <w:lsdException w:name="Table Classic 4" w:semiHidden="1" w:unhideWhenUsed="1"/>
+    <w:lsdException w:name="Table Colorful 1" w:semiHidden="1" w:unhideWhenUsed="1"/>
+    <w:lsdException w:name="Table Colorful 2" w:semiHidden="1" w:unhideWhenUsed="1"/>
+    <w:lsdException w:name="Table Colorful 3" w:semiHidden="1" w:unhideWhenUsed="1"/>
+    <w:lsdException w:name="Table Columns 1" w:semiHidden="1" w:unhideWhenUsed="1"/>
+    <w:lsdException w:name="Table Columns 2" w:semiHidden="1" w:unhideWhenUsed="1"/>
+    <w:lsdException w:name="Table Columns 3" w:semiHidden="1" w:unhideWhenUsed="1"/>
+    <w:lsdException w:name="Table Columns 4" w:semiHidden="1" w:unhideWhenUsed="1"/>
+    <w:lsdException w:name="Table Columns 5" w:semiHidden="1" w:unhideWhenUsed="1"/>
+    <w:lsdException w:name="Table Grid 1" w:semiHidden="1" w:unhideWhenUsed="1"/>
+    <w:lsdException w:name="Table Grid 2" w:semiHidden="1" w:unhideWhenUsed="1"/>
+    <w:lsdException w:name="Table Grid 3" w:semiHidden="1" w:unhideWhenUsed="1"/>
+    <w:lsdException w:name="Table Grid 4" w:semiHidden="1" w:unhideWhenUsed="1"/>
+    <w:lsdException w:name="Table Grid 5" w:semiHidden="1" w:unhideWhenUsed="1"/>
+    <w:lsdException w:name="Table Grid 6" w:semiHidden="1" w:unhideWhenUsed="1"/>
+    <w:lsdException w:name="Table Grid 7" w:semiHidden="1" w:unhideWhenUsed="1"/>
+    <w:lsdException w:name="Table Grid 8" w:semiHidden="1" w:unhideWhenUsed="1"/>
+    <w:lsdException w:name="Table List 1" w:semiHidden="1" w:unhideWhenUsed="1"/>
+    <w:lsdException w:name="Table List 2" w:semiHidden="1" w:unhideWhenUsed="1"/>
+    <w:lsdException w:name="Table List 3" w:semiHidden="1" w:unhideWhenUsed="1"/>
+    <w:lsdException w:name="Table List 4" w:semiHidden="1" w:unhideWhenUsed="1"/>
+    <w:lsdException w:name="Table List 5" w:semiHidden="1" w:unhideWhenUsed="1"/>
+    <w:lsdException w:name="Table List 6" w:semiHidden="1" w:unhideWhenUsed="1"/>
+    <w:lsdException w:name="Table List 7" w:semiHidden="1" w:unhideWhenUsed="1"/>
+    <w:lsdException w:name="Table List 8" w:semiHidden="1" w:unhideWhenUsed="1"/>
+    <w:lsdException w:name="Table 3D effects 1" w:semiHidden="1" w:unhideWhenUsed="1"/>
+    <w:lsdException w:name="Table 3D effects 2" w:semiHidden="1" w:unhideWhenUsed="1"/>
+    <w:lsdException w:name="Table 3D effects 3" w:semiHidden="1" w:unhideWhenUsed="1"/>
+    <w:lsdException w:name="Table Contemporary" w:semiHidden="1" w:unhideWhenUsed="1"/>
+    <w:lsdException w:name="Table Elegant" w:semiHidden="1" w:unhideWhenUsed="1"/>
+    <w:lsdException w:name="Table Professional" w:semiHidden="1" w:unhideWhenUsed="1"/>
+    <w:lsdException w:name="Table Subtle 1" w:semiHidden="1" w:unhideWhenUsed="1"/>
+    <w:lsdException w:name="Table Subtle 2" w:semiHidden="1" w:unhideWhenUsed="1"/>
+    <w:lsdException w:name="Table Web 1" w:semiHidden="1" w:unhideWhenUsed="1"/>
+    <w:lsdException w:name="Table Web 2" w:semiHidden="1" w:unhideWhenUsed="1"/>
+    <w:lsdException w:name="Table Web 3" w:semiHidden="1" w:unhideWhenUsed="1"/>
+    <w:lsdException w:name="Balloon Text" w:semiHidden="1" w:unhideWhenUsed="1"/>
+    <w:lsdException w:name="Table Grid" w:uiPriority="39"/>
+    <w:lsdException w:name="Table Theme" w:semiHidden="1" w:unhideWhenUsed="1"/>
+    <w:lsdException w:name="Placeholder Text" w:semiHidden="1"/>
+    <w:lsdException w:name="No Spacing" w:uiPriority="1" w:qFormat="1"/>
+    <w:lsdException w:name="Light Shading" w:uiPriority="60"/>
+    <w:lsdException w:name="Light List" w:uiPriority="61"/>
+    <w:lsdException w:name="Light Grid" w:uiPriority="62"/>
+    <w:lsdException w:name="Medium Shading 1" w:uiPriority="63"/>
+    <w:lsdException w:name="Medium Shading 2" w:uiPriority="64"/>
+    <w:lsdException w:name="Medium List 1" w:uiPriority="65"/>
+    <w:lsdException w:name="Medium List 2" w:uiPriority="66"/>
+    <w:lsdException w:name="Medium Grid 1" w:uiPriority="67"/>
+    <w:lsdException w:name="Medium Grid 2" w:uiPriority="68"/>
+    <w:lsdException w:name="Medium Grid 3" w:uiPriority="69"/>
+    <w:lsdException w:name="Dark List" w:uiPriority="70"/>
+    <w:lsdException w:name="Colorful Shading" w:uiPriority="71"/>
+    <w:lsdException w:name="Colorful List" w:uiPriority="72"/>
+    <w:lsdException w:name="Colorful Grid" w:uiPriority="73"/>
+    <w:lsdException w:name="Light Shading Accent 1" w:uiPriority="60"/>
+    <w:lsdException w:name="Light List Accent 1" w:uiPriority="61"/>
+    <w:lsdException w:name="Light Grid Accent 1" w:uiPriority="62"/>
+    <w:lsdException w:name="Medium Shading 1 Accent 1" w:uiPriority="63"/>
+    <w:lsdException w:name="Medium Shading 2 Accent 1" w:uiPriority="64"/>
+    <w:lsdException w:name="Medium List 1 Accent 1" w:uiPriority="65"/>
+    <w:lsdException w:name="Revision" w:semiHidden="1"/>
+    <w:lsdException w:name="List Paragraph" w:uiPriority="34" w:qFormat="1"/>
+    <w:lsdException w:name="Quote" w:uiPriority="29" w:qFormat="1"/>
+    <w:lsdException w:name="Intense Quote" w:uiPriority="30" w:qFormat="1"/>
+    <w:lsdException w:name="Medium List 2 Accent 1" w:uiPriority="66"/>
+    <w:lsdException w:name="Medium Grid 1 Accent 1" w:uiPriority="67"/>
+    <w:lsdException w:name="Medium Grid 2 Accent 1" w:uiPriority="68"/>
+    <w:lsdException w:name="Medium Grid 3 Accent 1" w:uiPriority="69"/>
+    <w:lsdException w:name="Dark List Accent 1" w:uiPriority="70"/>
+    <w:lsdException w:name="Colorful Shading Accent 1" w:uiPriority="71"/>
+    <w:lsdException w:name="Colorful List Accent 1" w:uiPriority="72"/>
+    <w:lsdException w:name="Colorful Grid Accent 1" w:uiPriority="73"/>
+    <w:lsdException w:name="Light Shading Accent 2" w:uiPriority="60"/>
+    <w:lsdException w:name="Light List Accent 2" w:uiPriority="61"/>
+    <w:lsdException w:name="Light Grid Accent 2" w:uiPriority="62"/>
+    <w:lsdException w:name="Medium Shading 1 Accent 2" w:uiPriority="63"/>
+    <w:lsdException w:name="Medium Shading 2 Accent 2" w:uiPriority="64"/>
+    <w:lsdException w:name="Medium List 1 Accent 2" w:uiPriority="65"/>
+    <w:lsdException w:name="Medium List 2 Accent 2" w:uiPriority="66"/>
+    <w:lsdException w:name="Medium Grid 1 Accent 2" w:uiPriority="67"/>
+    <w:lsdException w:name="Medium Grid 2 Accent 2" w:uiPriority="68"/>
+    <w:lsdException w:name="Medium Grid 3 Accent 2" w:uiPriority="69"/>
+    <w:lsdException w:name="Dark List Accent 2" w:uiPriority="70"/>
+    <w:lsdException w:name="Colorful Shading Accent 2" w:uiPriority="71"/>
+    <w:lsdException w:name="Colorful List Accent 2" w:uiPriority="72"/>
+    <w:lsdException w:name="Colorful Grid Accent 2" w:uiPriority="73"/>
+    <w:lsdException w:name="Light Shading Accent 3" w:uiPriority="60"/>
+    <w:lsdException w:name="Light List Accent 3" w:uiPriority="61"/>
+    <w:lsdException w:name="Light Grid Accent 3" w:uiPriority="62"/>
+    <w:lsdException w:name="Medium Shading 1 Accent 3" w:uiPriority="63"/>
+    <w:lsdException w:name="Medium Shading 2 Accent 3" w:uiPriority="64"/>
+    <w:lsdException w:name="Medium List 1 Accent 3" w:uiPriority="65"/>
+    <w:lsdException w:name="Medium List 2 Accent 3" w:uiPriority="66"/>
+    <w:lsdException w:name="Medium Grid 1 Accent 3" w:uiPriority="67"/>
+    <w:lsdException w:name="Medium Grid 2 Accent 3" w:uiPriority="68"/>
+    <w:lsdException w:name="Medium Grid 3 Accent 3" w:uiPriority="69"/>
+    <w:lsdException w:name="Dark List Accent 3" w:uiPriority="70"/>
+    <w:lsdException w:name="Colorful Shading Accent 3" w:uiPriority="71"/>
+    <w:lsdException w:name="Colorful List Accent 3" w:uiPriority="72"/>
+    <w:lsdException w:name="Colorful Grid Accent 3" w:uiPriority="73"/>
+    <w:lsdException w:name="Light Shading Accent 4" w:uiPriority="60"/>
+    <w:lsdException w:name="Light List Accent 4" w:uiPriority="61"/>
+    <w:lsdException w:name="Light Grid Accent 4" w:uiPriority="62"/>
+    <w:lsdException w:name="Medium Shading 1 Accent 4" w:uiPriority="63"/>
+    <w:lsdException w:name="Medium Shading 2 Accent 4" w:uiPriority="64"/>
+    <w:lsdException w:name="Medium List 1 Accent 4" w:uiPriority="65"/>
+    <w:lsdException w:name="Medium List 2 Accent 4" w:uiPriority="66"/>
+    <w:lsdException w:name="Medium Grid 1 Accent 4" w:uiPriority="67"/>
+    <w:lsdException w:name="Medium Grid 2 Accent 4" w:uiPriority="68"/>
+    <w:lsdException w:name="Medium Grid 3 Accent 4" w:uiPriority="69"/>
+    <w:lsdException w:name="Dark List Accent 4" w:uiPriority="70"/>
+    <w:lsdException w:name="Colorful Shading Accent 4" w:uiPriority="71"/>
+    <w:lsdException w:name="Colorful List Accent 4" w:uiPriority="72"/>
+    <w:lsdException w:name="Colorful Grid Accent 4" w:uiPriority="73"/>
+    <w:lsdException w:name="Light Shading Accent 5" w:uiPriority="60"/>
+    <w:lsdException w:name="Light List Accent 5" w:uiPriority="61"/>
+    <w:lsdException w:name="Light Grid Accent 5" w:uiPriority="62"/>
+    <w:lsdException w:name="Medium Shading 1 Accent 5" w:uiPriority="63"/>
+    <w:lsdException w:name="Medium Shading 2 Accent 5" w:uiPriority="64"/>
+    <w:lsdException w:name="Medium List 1 Accent 5" w:uiPriority="65"/>
+    <w:lsdException w:name="Medium List 2 Accent 5" w:uiPriority="66"/>
+    <w:lsdException w:name="Medium Grid 1 Accent 5" w:uiPriority="67"/>
+    <w:lsdException w:name="Medium Grid 2 Accent 5" w:uiPriority="68"/>
+    <w:lsdException w:name="Medium Grid 3 Accent 5" w:uiPriority="69"/>
+    <w:lsdException w:name="Dark List Accent 5" w:uiPriority="70"/>
+    <w:lsdException w:name="Colorful Shading Accent 5" w:uiPriority="71"/>
+    <w:lsdException w:name="Colorful List Accent 5" w:uiPriority="72"/>
+    <w:lsdException w:name="Colorful Grid Accent 5" w:uiPriority="73"/>
+    <w:lsdException w:name="Light Shading Accent 6" w:uiPriority="60"/>
+    <w:lsdException w:name="Light List Accent 6" w:uiPriority="61"/>
+    <w:lsdException w:name="Light Grid Accent 6" w:uiPriority="62"/>
+    <w:lsdException w:name="Medium Shading 1 Accent 6" w:uiPriority="63"/>
+    <w:lsdException w:name="Medium Shading 2 Accent 6" w:uiPriority="64"/>
+    <w:lsdException w:name="Medium List 1 Accent 6" w:uiPriority="65"/>
+    <w:lsdException w:name="Medium List 2 Accent 6" w:uiPriority="66"/>
+    <w:lsdException w:name="Medium Grid 1 Accent 6" w:uiPriority="67"/>
+    <w:lsdException w:name="Medium Grid 2 Accent 6" w:uiPriority="68"/>
+    <w:lsdException w:name="Medium Grid 3 Accent 6" w:uiPriority="69"/>
+    <w:lsdException w:name="Dark List Accent 6" w:uiPriority="70"/>
+    <w:lsdException w:name="Colorful Shading Accent 6" w:uiPriority="71"/>
+    <w:lsdException w:name="Colorful List Accent 6" w:uiPriority="72"/>
+    <w:lsdException w:name="Colorful Grid Accent 6" w:uiPriority="73"/>
+    <w:lsdException w:name="Subtle Emphasis" w:uiPriority="19" w:qFormat="1"/>
+    <w:lsdException w:name="Intense Emphasis" w:uiPriority="21" w:qFormat="1"/>
+    <w:lsdException w:name="Subtle Reference" w:uiPriority="31" w:qFormat="1"/>
+    <w:lsdException w:name="Intense Reference" w:uiPriority="32" w:qFormat="1"/>
+    <w:lsdException w:name="Book Title" w:uiPriority="33" w:qFormat="1"/>
+    <w:lsdException w:name="Bibliography" w:semiHidden="1" w:uiPriority="37" w:unhideWhenUsed="1"/>
+    <w:lsdException w:name="TOC Heading" w:semiHidden="1" w:uiPriority="39" w:unhideWhenUsed="1" w:qFormat="1"/>
+    <w:lsdException w:name="Plain Table 1" w:uiPriority="41"/>
+    <w:lsdException w:name="Plain Table 2" w:uiPriority="42"/>
+    <w:lsdException w:name="Plain Table 3" w:uiPriority="43"/>
+    <w:lsdException w:name="Plain Table 4" w:uiPriority="44"/>
+    <w:lsdException w:name="Plain Table 5" w:uiPriority="45"/>
+    <w:lsdException w:name="Grid Table Light" w:uiPriority="40"/>
+    <w:lsdException w:name="Grid Table 1 Light" w:uiPriority="46"/>
+    <w:lsdException w:name="Grid Table 2" w:uiPriority="47"/>
+    <w:lsdException w:name="Grid Table 3" w:uiPriority="48"/>
+    <w:lsdException w:name="Grid Table 4" w:uiPriority="49"/>
+    <w:lsdException w:name="Grid Table 5 Dark" w:uiPriority="50"/>
+    <w:lsdException w:name="Grid Table 6 Colorful" w:uiPriority="51"/>
+    <w:lsdException w:name="Grid Table 7 Colorful" w:uiPriority="52"/>
+    <w:lsdException w:name="Grid Table 1 Light Accent 1" w:uiPriority="46"/>
+    <w:lsdException w:name="Grid Table 2 Accent 1" w:uiPriority="47"/>
+    <w:lsdException w:name="Grid Table 3 Accent 1" w:uiPriority="48"/>
+    <w:lsdException w:name="Grid Table 4 Accent 1" w:uiPriority="49"/>
+    <w:lsdException w:name="Grid Table 5 Dark Accent 1" w:uiPriority="50"/>
+    <w:lsdException w:name="Grid Table 6 Colorful Accent 1" w:uiPriority="51"/>
+    <w:lsdException w:name="Grid Table 7 Colorful Accent 1" w:uiPriority="52"/>
+    <w:lsdException w:name="Grid Table 1 Light Accent 2" w:uiPriority="46"/>
+    <w:lsdException w:name="Grid Table 2 Accent 2" w:uiPriority="47"/>
+    <w:lsdException w:name="Grid Table 3 Accent 2" w:uiPriority="48"/>
+    <w:lsdException w:name="Grid Table 4 Accent 2" w:uiPriority="49"/>
+    <w:lsdException w:name="Grid Table 5 Dark Accent 2" w:uiPriority="50"/>
+    <w:lsdException w:name="Grid Table 6 Colorful Accent 2" w:uiPriority="51"/>
+    <w:lsdException w:name="Grid Table 7 Colorful Accent 2" w:uiPriority="52"/>
+    <w:lsdException w:name="Grid Table 1 Light Accent 3" w:uiPriority="46"/>
+    <w:lsdException w:name="Grid Table 2 Accent 3" w:uiPriority="47"/>
+    <w:lsdException w:name="Grid Table 3 Accent 3" w:uiPriority="48"/>
+    <w:lsdException w:name="Grid Table 4 Accent 3" w:uiPriority="49"/>
+    <w:lsdException w:name="Grid Table 5 Dark Accent 3" w:uiPriority="50"/>
+    <w:lsdException w:name="Grid Table 6 Colorful Accent 3" w:uiPriority="51"/>
+    <w:lsdException w:name="Grid Table 7 Colorful Accent 3" w:uiPriority="52"/>
+    <w:lsdException w:name="Grid Table 1 Light Accent 4" w:uiPriority="46"/>
+    <w:lsdException w:name="Grid Table 2 Accent 4" w:uiPriority="47"/>
+    <w:lsdException w:name="Grid Table 3 Accent 4" w:uiPriority="48"/>
+    <w:lsdException w:name="Grid Table 4 Accent 4" w:uiPriority="49"/>
+    <w:lsdException w:name="Grid Table 5 Dark Accent 4" w:uiPriority="50"/>
+    <w:lsdException w:name="Grid Table 6 Colorful Accent 4" w:uiPriority="51"/>
+    <w:lsdException w:name="Grid Table 7 Colorful Accent 4" w:uiPriority="52"/>
+    <w:lsdException w:name="Grid Table 1 Light Accent 5" w:uiPriority="46"/>
+    <w:lsdException w:name="Grid Table 2 Accent 5" w:uiPriority="47"/>
+    <w:lsdException w:name="Grid Table 3 Accent 5" w:uiPriority="48"/>
+    <w:lsdException w:name="Grid Table 4 Accent 5" w:uiPriority="49"/>
+    <w:lsdException w:name="Grid Table 5 Dark Accent 5" w:uiPriority="50"/>
+    <w:lsdException w:name="Grid Table 6 Colorful Accent 5" w:uiPriority="51"/>
+    <w:lsdException w:name="Grid Table 7 Colorful Accent 5" w:uiPriority="52"/>
+    <w:lsdException w:name="Grid Table 1 Light Accent 6" w:uiPriority="46"/>
+    <w:lsdException w:name="Grid Table 2 Accent 6" w:uiPriority="47"/>
+    <w:lsdException w:name="Grid Table 3 Accent 6" w:uiPriority="48"/>
+    <w:lsdException w:name="Grid Table 4 Accent 6" w:uiPriority="49"/>
+    <w:lsdException w:name="Grid Table 5 Dark Accent 6" w:uiPriority="50"/>
+    <w:lsdException w:name="Grid Table 6 Colorful Accent 6" w:uiPriority="51"/>
+    <w:lsdException w:name="Grid Table 7 Colorful Accent 6" w:uiPriority="52"/>
+    <w:lsdException w:name="List Table 1 Light" w:uiPriority="46"/>
+    <w:lsdException w:name="List Table 2" w:uiPriority="47"/>
+    <w:lsdException w:name="List Table 3" w:uiPriority="48"/>
+    <w:lsdException w:name="List Table 4" w:uiPriority="49"/>
+    <w:lsdException w:name="List Table 5 Dark" w:uiPriority="50"/>
+    <w:lsdException w:name="List Table 6 Colorful" w:uiPriority="51"/>
+    <w:lsdException w:name="List Table 7 Colorful" w:uiPriority="52"/>
+    <w:lsdException w:name="List Table 1 Light Accent 1" w:uiPriority="46"/>
+    <w:lsdException w:name="List Table 2 Accent 1" w:uiPriority="47"/>
+    <w:lsdException w:name="List Table 3 Accent 1" w:uiPriority="48"/>
+    <w:lsdException w:name="List Table 4 Accent 1" w:uiPriority="49"/>
+    <w:lsdException w:name="List Table 5 Dark Accent 1" w:uiPriority="50"/>
+    <w:lsdException w:name="List Table 6 Colorful Accent 1" w:uiPriority="51"/>
+    <w:lsdException w:name="List Table 7 Colorful Accent 1" w:uiPriority="52"/>
+    <w:lsdException w:name="List Table 1 Light Accent 2" w:uiPriority="46"/>
+    <w:lsdException w:name="List Table 2 Accent 2" w:uiPriority="47"/>
+    <w:lsdException w:name="List Table 3 Accent 2" w:uiPriority="48"/>
+    <w:lsdException w:name="List Table 4 Accent 2" w:uiPriority="49"/>
+    <w:lsdException w:name="List Table 5 Dark Accent 2" w:uiPriority="50"/>
+    <w:lsdException w:name="List Table 6 Colorful Accent 2" w:uiPriority="51"/>
+    <w:lsdException w:name="List Table 7 Colorful Accent 2" w:uiPriority="52"/>
+    <w:lsdException w:name="List Table 1 Light Accent 3" w:uiPriority="46"/>
+    <w:lsdException w:name="List Table 2 Accent 3" w:uiPriority="47"/>
+    <w:lsdException w:name="List Table 3 Accent 3" w:uiPriority="48"/>
+    <w:lsdException w:name="List Table 4 Accent 3" w:uiPriority="49"/>
+    <w:lsdException w:name="List Table 5 Dark Accent 3" w:uiPriority="50"/>
+    <w:lsdException w:name="List Table 6 Colorful Accent 3" w:uiPriority="51"/>
+    <w:lsdException w:name="List Table 7 Colorful Accent 3" w:uiPriority="52"/>
+    <w:lsdException w:name="List Table 1 Light Accent 4" w:uiPriority="46"/>
+    <w:lsdException w:name="List Table 2 Accent 4" w:uiPriority="47"/>
+    <w:lsdException w:name="List Table 3 Accent 4" w:uiPriority="48"/>
+    <w:lsdException w:name="List Table 4 Accent 4" w:uiPriority="49"/>
+    <w:lsdException w:name="List Table 5 Dark Accent 4" w:uiPriority="50"/>
+    <w:lsdException w:name="List Table 6 Colorful Accent 4" w:uiPriority="51"/>
+    <w:lsdException w:name="List Table 7 Colorful Accent 4" w:uiPriority="52"/>
+    <w:lsdException w:name="List Table 1 Light Accent 5" w:uiPriority="46"/>
+    <w:lsdException w:name="List Table 2 Accent 5" w:uiPriority="47"/>
+    <w:lsdException w:name="List Table 3 Accent 5" w:uiPriority="48"/>
+    <w:lsdException w:name="List Table 4 Accent 5" w:uiPriority="49"/>
+    <w:lsdException w:name="List Table 5 Dark Accent 5" w:uiPriority="50"/>
+    <w:lsdException w:name="List Table 6 Colorful Accent 5" w:uiPriority="51"/>
+    <w:lsdException w:name="List Table 7 Colorful Accent 5" w:uiPriority="52"/>
+    <w:lsdException w:name="List Table 1 Light Accent 6" w:uiPriority="46"/>
+    <w:lsdException w:name="List Table 2 Accent 6" w:uiPriority="47"/>
+    <w:lsdException w:name="List Table 3 Accent 6" w:uiPriority="48"/>
+    <w:lsdException w:name="List Table 4 Accent 6" w:uiPriority="49"/>
+    <w:lsdException w:name="List Table 5 Dark Accent 6" w:uiPriority="50"/>
+    <w:lsdException w:name="List Table 6 Colorful Accent 6" w:uiPriority="51"/>
+    <w:lsdException w:name="List Table 7 Colorful Accent 6" w:uiPriority="52"/>
+    <w:lsdException w:name="Mention" w:semiHidden="1" w:unhideWhenUsed="1"/>
+    <w:lsdException w:name="Smart Hyperlink" w:semiHidden="1" w:unhideWhenUsed="1"/>
+    <w:lsdException w:name="Hashtag" w:semiHidden="1" w:unhideWhenUsed="1"/>
+    <w:lsdException w:name="Unresolved Mention" w:semiHidden="1" w:unhideWhenUsed="1"/>
+    <w:lsdException w:name="Smart Link" w:semiHidden="1" w:unhideWhenUsed="1"/>
+  </w:latentStyles>
+  <w:style w:type="paragraph" w:default="1" w:styleId="Normal">
+    <w:name w:val="Normal"/>
+    <w:qFormat/>
+  </w:style>
+  <w:style w:type="character" w:default="1" w:styleId="DefaultParagraphFont">
+    <w:name w:val="Default Paragraph Font"/>
+    <w:uiPriority w:val="1"/>
+    <w:semiHidden/>
+    <w:unhideWhenUsed/>
+  </w:style>
+  <w:style w:type="table" w:default="1" w:styleId="TableNormal">
+    <w:name w:val="Normal Table"/>
+    <w:uiPriority w:val="99"/>
+    <w:semiHidden/>
+    <w:unhideWhenUsed/>
+    <w:tblPr>
+      <w:tblInd w:w="0" w:type="dxa"/>
+      <w:tblCellMar>
+        <w:top w:w="0" w:type="dxa"/>
+        <w:left w:w="108" w:type="dxa"/>
+        <w:bottom w:w="0" w:type="dxa"/>
+        <w:right w:w="108" w:type="dxa"/>
+      </w:tblCellMar>
+    </w:tblPr>
+  </w:style>
+  <w:style w:type="numbering" w:default="1" w:styleId="NoList">
+    <w:name w:val="No List"/>
+    <w:uiPriority w:val="99"/>
+    <w:semiHidden/>
+    <w:unhideWhenUsed/>
+  </w:style>
+</w:styles>
 </file>
 
 <file path=word/theme/theme1.xml><?xml version="1.0" encoding="utf-8"?>
@@ -400,4 +825,18 @@
   <a:objectDefaults/>
   <a:extraClrSchemeLst/>
 </a:theme>
+</file>
+
+<file path=customXml/item1.xml><?xml version="1.0" encoding="utf-8"?>
+<meta xmlns="http://schemas.apple.com/cocoa/2006/metadata">
+  <generator>CocoaOOXMLWriter/1894.6</generator>
+</meta>
+</file>
+
+<file path=customXml/itemProps1.xml><?xml version="1.0" encoding="utf-8"?>
+<ds:datastoreItem xmlns:ds="http://schemas.openxmlformats.org/officeDocument/2006/customXml" ds:itemID="{A688F8FD-AE25-5C4B-B3CC-5DC6E4E33244}">
+  <ds:schemaRefs>
+    <ds:schemaRef ds:uri="http://schemas.apple.com/cocoa/2006/metadata"/>
+  </ds:schemaRefs>
+</ds:datastoreItem>
 </file>
</xml_diff>

<commit_message>
Revert ordering of labs
</commit_message>
<xml_diff>
--- a/Lab2_answers_template.docx
+++ b/Lab2_answers_template.docx
@@ -4,9 +4,6 @@
   <w:body>
     <w:p>
       <w:pPr>
-        <w:shd w:val="clear" w:color="auto" w:fill="FFFFFF"/>
-        <w:spacing w:before="129"/>
-        <w:outlineLvl w:val="0"/>
         <w:rPr>
           <w:rFonts w:ascii="Helvetica Neue" w:eastAsia="Times New Roman" w:hAnsi="Helvetica Neue" w:cs="Times New Roman"/>
           <w:b/>
@@ -15,7 +12,7 @@
           <w:kern w:val="36"/>
           <w:sz w:val="39"/>
           <w:szCs w:val="39"/>
-          <w:lang w:val="sv-SE"/>
+          <w:lang w:val="en-SE"/>
         </w:rPr>
       </w:pPr>
       <w:r>
@@ -27,142 +24,167 @@
           <w:kern w:val="36"/>
           <w:sz w:val="39"/>
           <w:szCs w:val="39"/>
-          <w:lang w:val="sv-SE"/>
-        </w:rPr>
-        <w:t xml:space="preserve">Lab </w:t>
-      </w:r>
-      <w:r>
-        <w:rPr>
-          <w:rFonts w:ascii="Helvetica Neue" w:eastAsia="Times New Roman" w:hAnsi="Helvetica Neue" w:cs="Times New Roman"/>
+          <w:lang w:val="en-SE"/>
+        </w:rPr>
+        <w:t>Lab 3 Association Analysis for MatFörAlla</w:t>
+      </w:r>
+    </w:p>
+    <w:p/>
+    <w:p>
+      <w:r>
+        <w:t xml:space="preserve">Group: </w:t>
+      </w:r>
+      <w:r>
+        <w:rPr>
+          <w:i/>
+        </w:rPr>
+        <w:t>[Put your group number here]</w:t>
+      </w:r>
+    </w:p>
+    <w:p/>
+    <w:p>
+      <w:pPr>
+        <w:rPr>
           <w:b/>
-          <w:bCs/>
-          <w:color w:val="000000"/>
-          <w:kern w:val="36"/>
-          <w:sz w:val="39"/>
-          <w:szCs w:val="39"/>
-          <w:lang w:val="sv-SE"/>
+        </w:rPr>
+      </w:pPr>
+      <w:r>
+        <w:rPr>
+          <w:b/>
+        </w:rPr>
+        <w:t>Question 1</w:t>
+      </w:r>
+    </w:p>
+    <w:p>
+      <w:pPr>
+        <w:rPr>
+          <w:i/>
+        </w:rPr>
+      </w:pPr>
+      <w:r>
+        <w:rPr>
+          <w:i/>
+        </w:rPr>
+        <w:t>[Put your answer to question 1 here]</w:t>
+      </w:r>
+    </w:p>
+    <w:p>
+      <w:pPr>
+        <w:rPr>
+          <w:i/>
+        </w:rPr>
+      </w:pPr>
+    </w:p>
+    <w:p>
+      <w:pPr>
+        <w:rPr>
+          <w:b/>
+        </w:rPr>
+      </w:pPr>
+      <w:r>
+        <w:rPr>
+          <w:b/>
+        </w:rPr>
+        <w:t xml:space="preserve">Question </w:t>
+      </w:r>
+      <w:r>
+        <w:rPr>
+          <w:b/>
         </w:rPr>
         <w:t>2</w:t>
       </w:r>
-      <w:r>
-        <w:rPr>
-          <w:rFonts w:ascii="Helvetica Neue" w:eastAsia="Times New Roman" w:hAnsi="Helvetica Neue" w:cs="Times New Roman"/>
+    </w:p>
+    <w:p>
+      <w:pPr>
+        <w:rPr>
+          <w:i/>
+        </w:rPr>
+      </w:pPr>
+      <w:r>
+        <w:rPr>
+          <w:i/>
+        </w:rPr>
+        <w:t xml:space="preserve">[Put your answer to question </w:t>
+      </w:r>
+      <w:r>
+        <w:rPr>
+          <w:i/>
+        </w:rPr>
+        <w:t>2</w:t>
+      </w:r>
+      <w:r>
+        <w:rPr>
+          <w:i/>
+        </w:rPr>
+        <w:t xml:space="preserve"> here]</w:t>
+      </w:r>
+    </w:p>
+    <w:p>
+      <w:pPr>
+        <w:rPr>
+          <w:i/>
+        </w:rPr>
+      </w:pPr>
+    </w:p>
+    <w:p>
+      <w:pPr>
+        <w:rPr>
           <w:b/>
-          <w:bCs/>
-          <w:color w:val="000000"/>
-          <w:kern w:val="36"/>
-          <w:sz w:val="39"/>
-          <w:szCs w:val="39"/>
-          <w:lang w:val="sv-SE"/>
-        </w:rPr>
-        <w:t xml:space="preserve"> </w:t>
-      </w:r>
-      <w:proofErr w:type="spellStart"/>
-      <w:r>
-        <w:rPr>
-          <w:rFonts w:ascii="Helvetica Neue" w:eastAsia="Times New Roman" w:hAnsi="Helvetica Neue" w:cs="Times New Roman"/>
+        </w:rPr>
+      </w:pPr>
+      <w:r>
+        <w:rPr>
           <w:b/>
-          <w:bCs/>
-          <w:color w:val="000000"/>
-          <w:kern w:val="36"/>
-          <w:sz w:val="39"/>
-          <w:szCs w:val="39"/>
-          <w:lang w:val="sv-SE"/>
-        </w:rPr>
-        <w:t>Classification</w:t>
-      </w:r>
-      <w:proofErr w:type="spellEnd"/>
-      <w:r>
-        <w:rPr>
-          <w:rFonts w:ascii="Helvetica Neue" w:eastAsia="Times New Roman" w:hAnsi="Helvetica Neue" w:cs="Times New Roman"/>
+        </w:rPr>
+        <w:t xml:space="preserve">Question </w:t>
+      </w:r>
+      <w:r>
+        <w:rPr>
           <w:b/>
-          <w:bCs/>
-          <w:color w:val="000000"/>
-          <w:kern w:val="36"/>
-          <w:sz w:val="39"/>
-          <w:szCs w:val="39"/>
-          <w:lang w:val="sv-SE"/>
-        </w:rPr>
-        <w:t xml:space="preserve"> and Regression</w:t>
-      </w:r>
-    </w:p>
-    <w:p>
-      <w:r>
-        <w:rPr>
-          <w:rFonts w:ascii="Times" w:hAnsi="Times" w:cs="Times"/>
-        </w:rPr>
-        <w:t xml:space="preserve">Group: </w:t>
-      </w:r>
-      <w:r>
-        <w:rPr>
-          <w:rFonts w:ascii="Times" w:hAnsi="Times" w:cs="Times"/>
-          <w:i/>
-        </w:rPr>
-        <w:t>[Put your group number here]</w:t>
-      </w:r>
-    </w:p>
-    <w:p/>
-    <w:p>
-      <w:r>
-        <w:rPr>
-          <w:rFonts w:ascii="Times" w:hAnsi="Times" w:cs="Times"/>
-          <w:b/>
-        </w:rPr>
-        <w:t>Question 1</w:t>
-      </w:r>
-    </w:p>
-    <w:p>
-      <w:r>
-        <w:rPr>
-          <w:rFonts w:ascii="Times" w:hAnsi="Times" w:cs="Times"/>
-          <w:i/>
-        </w:rPr>
-        <w:t>[Put your answer to question 1 here]</w:t>
-      </w:r>
-    </w:p>
-    <w:p/>
-    <w:p>
-      <w:r>
-        <w:rPr>
-          <w:rFonts w:ascii="Times" w:hAnsi="Times" w:cs="Times"/>
-          <w:b/>
-        </w:rPr>
-        <w:t>Question 2</w:t>
-      </w:r>
-    </w:p>
-    <w:p>
-      <w:r>
-        <w:rPr>
-          <w:rFonts w:ascii="Times" w:hAnsi="Times" w:cs="Times"/>
-          <w:i/>
-        </w:rPr>
-        <w:t>[Put your answer to question 2 here]</w:t>
-      </w:r>
-    </w:p>
-    <w:p/>
-    <w:p>
-      <w:r>
-        <w:rPr>
-          <w:rFonts w:ascii="Times" w:hAnsi="Times" w:cs="Times"/>
-          <w:b/>
-        </w:rPr>
-        <w:t>Question 3</w:t>
-      </w:r>
-    </w:p>
-    <w:p>
-      <w:r>
-        <w:rPr>
-          <w:rFonts w:ascii="Times" w:hAnsi="Times" w:cs="Times"/>
-          <w:i/>
-        </w:rPr>
-        <w:t>[Put your answer to question 3 here]</w:t>
-      </w:r>
-    </w:p>
-    <w:p/>
-    <w:p>
-      <w:r>
-        <w:rPr>
-          <w:rFonts w:ascii="Times" w:hAnsi="Times" w:cs="Times"/>
+        </w:rPr>
+        <w:t>3</w:t>
+      </w:r>
+    </w:p>
+    <w:p>
+      <w:pPr>
+        <w:rPr>
+          <w:i/>
+        </w:rPr>
+      </w:pPr>
+      <w:r>
+        <w:rPr>
+          <w:i/>
+        </w:rPr>
+        <w:t xml:space="preserve">[Put your answer to question </w:t>
+      </w:r>
+      <w:r>
+        <w:rPr>
+          <w:i/>
+        </w:rPr>
+        <w:t>3</w:t>
+      </w:r>
+      <w:r>
+        <w:rPr>
+          <w:i/>
+        </w:rPr>
+        <w:t xml:space="preserve"> here]</w:t>
+      </w:r>
+    </w:p>
+    <w:p>
+      <w:pPr>
+        <w:rPr>
+          <w:i/>
+        </w:rPr>
+      </w:pPr>
+    </w:p>
+    <w:p>
+      <w:pPr>
+        <w:rPr>
+          <w:i/>
+        </w:rPr>
+      </w:pPr>
+      <w:r>
+        <w:rPr>
           <w:i/>
         </w:rPr>
         <w:t>…etc.</w:t>
@@ -170,8 +192,9 @@
     </w:p>
     <w:sectPr>
       <w:pgSz w:w="11900" w:h="16840"/>
-      <w:pgMar w:top="1417" w:right="1417" w:bottom="1417" w:left="1417" w:header="720" w:footer="720" w:gutter="0"/>
-      <w:cols w:space="720"/>
+      <w:pgMar w:top="1417" w:right="1417" w:bottom="1417" w:left="1417" w:header="708" w:footer="708" w:gutter="0"/>
+      <w:cols w:space="708"/>
+      <w:docGrid w:linePitch="360"/>
     </w:sectPr>
   </w:body>
 </w:document>
@@ -182,10 +205,10 @@
   <w:docDefaults>
     <w:rPrDefault>
       <w:rPr>
-        <w:rFonts w:asciiTheme="minorHAnsi" w:eastAsiaTheme="minorEastAsia" w:hAnsiTheme="minorHAnsi" w:cstheme="minorBidi"/>
+        <w:rFonts w:asciiTheme="minorHAnsi" w:eastAsiaTheme="minorHAnsi" w:hAnsiTheme="minorHAnsi" w:cstheme="minorBidi"/>
         <w:sz w:val="24"/>
         <w:szCs w:val="24"/>
-        <w:lang w:val="en-SE" w:eastAsia="en-GB" w:bidi="ar-SA"/>
+        <w:lang w:val="en-GB" w:eastAsia="en-US" w:bidi="ar-SA"/>
       </w:rPr>
     </w:rPrDefault>
     <w:pPrDefault/>
@@ -296,7 +319,6 @@
     <w:lsdException w:name="HTML Sample" w:semiHidden="1" w:unhideWhenUsed="1"/>
     <w:lsdException w:name="HTML Typewriter" w:semiHidden="1" w:unhideWhenUsed="1"/>
     <w:lsdException w:name="HTML Variable" w:semiHidden="1" w:unhideWhenUsed="1"/>
-    <w:lsdException w:name="Normal Table" w:semiHidden="1" w:unhideWhenUsed="1"/>
     <w:lsdException w:name="annotation subject" w:semiHidden="1" w:unhideWhenUsed="1"/>
     <w:lsdException w:name="No List" w:semiHidden="1" w:unhideWhenUsed="1"/>
     <w:lsdException w:name="Outline List 1" w:semiHidden="1" w:unhideWhenUsed="1"/>
@@ -343,10 +365,8 @@
     <w:lsdException w:name="Table Subtle 2" w:semiHidden="1" w:unhideWhenUsed="1"/>
     <w:lsdException w:name="Table Web 1" w:semiHidden="1" w:unhideWhenUsed="1"/>
     <w:lsdException w:name="Table Web 2" w:semiHidden="1" w:unhideWhenUsed="1"/>
-    <w:lsdException w:name="Table Web 3" w:semiHidden="1" w:unhideWhenUsed="1"/>
     <w:lsdException w:name="Balloon Text" w:semiHidden="1" w:unhideWhenUsed="1"/>
     <w:lsdException w:name="Table Grid" w:uiPriority="39"/>
-    <w:lsdException w:name="Table Theme" w:semiHidden="1" w:unhideWhenUsed="1"/>
     <w:lsdException w:name="Placeholder Text" w:semiHidden="1"/>
     <w:lsdException w:name="No Spacing" w:uiPriority="1" w:qFormat="1"/>
     <w:lsdException w:name="Light Shading" w:uiPriority="60"/>
@@ -564,18 +584,36 @@
     <w:lsdException w:name="List Table 7 Colorful Accent 6" w:uiPriority="52"/>
     <w:lsdException w:name="Mention" w:semiHidden="1" w:unhideWhenUsed="1"/>
     <w:lsdException w:name="Smart Hyperlink" w:semiHidden="1" w:unhideWhenUsed="1"/>
-    <w:lsdException w:name="Hashtag" w:semiHidden="1" w:unhideWhenUsed="1"/>
-    <w:lsdException w:name="Unresolved Mention" w:semiHidden="1" w:unhideWhenUsed="1"/>
     <w:lsdException w:name="Smart Link" w:semiHidden="1" w:unhideWhenUsed="1"/>
   </w:latentStyles>
   <w:style w:type="paragraph" w:default="1" w:styleId="Normal">
     <w:name w:val="Normal"/>
     <w:qFormat/>
   </w:style>
+  <w:style w:type="paragraph" w:styleId="Heading1">
+    <w:name w:val="heading 1"/>
+    <w:basedOn w:val="Normal"/>
+    <w:link w:val="Heading1Char"/>
+    <w:uiPriority w:val="9"/>
+    <w:qFormat/>
+    <w:rsid w:val="005B0DE1"/>
+    <w:pPr>
+      <w:spacing w:before="100" w:beforeAutospacing="1" w:after="100" w:afterAutospacing="1"/>
+      <w:outlineLvl w:val="0"/>
+    </w:pPr>
+    <w:rPr>
+      <w:rFonts w:ascii="Times New Roman" w:eastAsia="Times New Roman" w:hAnsi="Times New Roman" w:cs="Times New Roman"/>
+      <w:b/>
+      <w:bCs/>
+      <w:kern w:val="36"/>
+      <w:sz w:val="48"/>
+      <w:szCs w:val="48"/>
+      <w:lang w:val="sv-SE"/>
+    </w:rPr>
+  </w:style>
   <w:style w:type="character" w:default="1" w:styleId="DefaultParagraphFont">
     <w:name w:val="Default Paragraph Font"/>
     <w:uiPriority w:val="1"/>
-    <w:semiHidden/>
     <w:unhideWhenUsed/>
   </w:style>
   <w:style w:type="table" w:default="1" w:styleId="TableNormal">
@@ -599,13 +637,29 @@
     <w:semiHidden/>
     <w:unhideWhenUsed/>
   </w:style>
+  <w:style w:type="character" w:customStyle="1" w:styleId="Heading1Char">
+    <w:name w:val="Heading 1 Char"/>
+    <w:basedOn w:val="DefaultParagraphFont"/>
+    <w:link w:val="Heading1"/>
+    <w:uiPriority w:val="9"/>
+    <w:rsid w:val="005B0DE1"/>
+    <w:rPr>
+      <w:rFonts w:ascii="Times New Roman" w:eastAsia="Times New Roman" w:hAnsi="Times New Roman" w:cs="Times New Roman"/>
+      <w:b/>
+      <w:bCs/>
+      <w:kern w:val="36"/>
+      <w:sz w:val="48"/>
+      <w:szCs w:val="48"/>
+      <w:lang w:val="sv-SE"/>
+    </w:rPr>
+  </w:style>
 </w:styles>
 </file>
 
 <file path=word/theme/theme1.xml><?xml version="1.0" encoding="utf-8"?>
-<a:theme xmlns:a="http://schemas.openxmlformats.org/drawingml/2006/main" name="Default Theme">
+<a:theme xmlns:a="http://schemas.openxmlformats.org/drawingml/2006/main" name="Office Theme">
   <a:themeElements>
-    <a:clrScheme name="Default">
+    <a:clrScheme name="Office">
       <a:dk1>
         <a:sysClr val="windowText" lastClr="000000"/>
       </a:dk1>
@@ -613,49 +667,109 @@
         <a:sysClr val="window" lastClr="FFFFFF"/>
       </a:lt1>
       <a:dk2>
-        <a:srgbClr val="1F497D"/>
+        <a:srgbClr val="44546A"/>
       </a:dk2>
       <a:lt2>
-        <a:srgbClr val="EEECE1"/>
+        <a:srgbClr val="E7E6E6"/>
       </a:lt2>
       <a:accent1>
-        <a:srgbClr val="4F81BD"/>
+        <a:srgbClr val="4472C4"/>
       </a:accent1>
       <a:accent2>
-        <a:srgbClr val="C0504D"/>
+        <a:srgbClr val="ED7D31"/>
       </a:accent2>
       <a:accent3>
-        <a:srgbClr val="9BBB59"/>
+        <a:srgbClr val="A5A5A5"/>
       </a:accent3>
       <a:accent4>
-        <a:srgbClr val="8064A2"/>
+        <a:srgbClr val="FFC000"/>
       </a:accent4>
       <a:accent5>
-        <a:srgbClr val="4BACC6"/>
+        <a:srgbClr val="5B9BD5"/>
       </a:accent5>
       <a:accent6>
-        <a:srgbClr val="F79646"/>
+        <a:srgbClr val="70AD47"/>
       </a:accent6>
       <a:hlink>
-        <a:srgbClr val="0000FF"/>
+        <a:srgbClr val="0563C1"/>
       </a:hlink>
       <a:folHlink>
-        <a:srgbClr val="800080"/>
+        <a:srgbClr val="954F72"/>
       </a:folHlink>
     </a:clrScheme>
-    <a:fontScheme name="Default">
+    <a:fontScheme name="Office">
       <a:majorFont>
-        <a:latin typeface="Times New Roman"/>
+        <a:latin typeface="Calibri Light" panose="020F0302020204030204"/>
         <a:ea typeface=""/>
         <a:cs typeface=""/>
+        <a:font script="Jpan" typeface="Yu Gothic Light"/>
+        <a:font script="Hang" typeface="맑은 고딕"/>
+        <a:font script="Hans" typeface="DengXian Light"/>
+        <a:font script="Hant" typeface="新細明體"/>
+        <a:font script="Arab" typeface="Times New Roman"/>
+        <a:font script="Hebr" typeface="Times New Roman"/>
+        <a:font script="Thai" typeface="Angsana New"/>
+        <a:font script="Ethi" typeface="Nyala"/>
+        <a:font script="Beng" typeface="Vrinda"/>
+        <a:font script="Gujr" typeface="Shruti"/>
+        <a:font script="Khmr" typeface="MoolBoran"/>
+        <a:font script="Knda" typeface="Tunga"/>
+        <a:font script="Guru" typeface="Raavi"/>
+        <a:font script="Cans" typeface="Euphemia"/>
+        <a:font script="Cher" typeface="Plantagenet Cherokee"/>
+        <a:font script="Yiii" typeface="Microsoft Yi Baiti"/>
+        <a:font script="Tibt" typeface="Microsoft Himalaya"/>
+        <a:font script="Thaa" typeface="MV Boli"/>
+        <a:font script="Deva" typeface="Mangal"/>
+        <a:font script="Telu" typeface="Gautami"/>
+        <a:font script="Taml" typeface="Latha"/>
+        <a:font script="Syrc" typeface="Estrangelo Edessa"/>
+        <a:font script="Orya" typeface="Kalinga"/>
+        <a:font script="Mlym" typeface="Kartika"/>
+        <a:font script="Laoo" typeface="DokChampa"/>
+        <a:font script="Sinh" typeface="Iskoola Pota"/>
+        <a:font script="Mong" typeface="Mongolian Baiti"/>
+        <a:font script="Viet" typeface="Times New Roman"/>
+        <a:font script="Uigh" typeface="Microsoft Uighur"/>
+        <a:font script="Geor" typeface="Sylfaen"/>
       </a:majorFont>
       <a:minorFont>
-        <a:latin typeface="Times New Roman"/>
+        <a:latin typeface="Calibri" panose="020F0502020204030204"/>
         <a:ea typeface=""/>
         <a:cs typeface=""/>
+        <a:font script="Jpan" typeface="Yu Mincho"/>
+        <a:font script="Hang" typeface="맑은 고딕"/>
+        <a:font script="Hans" typeface="DengXian"/>
+        <a:font script="Hant" typeface="新細明體"/>
+        <a:font script="Arab" typeface="Arial"/>
+        <a:font script="Hebr" typeface="Arial"/>
+        <a:font script="Thai" typeface="Cordia New"/>
+        <a:font script="Ethi" typeface="Nyala"/>
+        <a:font script="Beng" typeface="Vrinda"/>
+        <a:font script="Gujr" typeface="Shruti"/>
+        <a:font script="Khmr" typeface="DaunPenh"/>
+        <a:font script="Knda" typeface="Tunga"/>
+        <a:font script="Guru" typeface="Raavi"/>
+        <a:font script="Cans" typeface="Euphemia"/>
+        <a:font script="Cher" typeface="Plantagenet Cherokee"/>
+        <a:font script="Yiii" typeface="Microsoft Yi Baiti"/>
+        <a:font script="Tibt" typeface="Microsoft Himalaya"/>
+        <a:font script="Thaa" typeface="MV Boli"/>
+        <a:font script="Deva" typeface="Mangal"/>
+        <a:font script="Telu" typeface="Gautami"/>
+        <a:font script="Taml" typeface="Latha"/>
+        <a:font script="Syrc" typeface="Estrangelo Edessa"/>
+        <a:font script="Orya" typeface="Kalinga"/>
+        <a:font script="Mlym" typeface="Kartika"/>
+        <a:font script="Laoo" typeface="DokChampa"/>
+        <a:font script="Sinh" typeface="Iskoola Pota"/>
+        <a:font script="Mong" typeface="Mongolian Baiti"/>
+        <a:font script="Viet" typeface="Arial"/>
+        <a:font script="Uigh" typeface="Microsoft Uighur"/>
+        <a:font script="Geor" typeface="Sylfaen"/>
       </a:minorFont>
     </a:fontScheme>
-    <a:fmtScheme name="Default">
+    <a:fmtScheme name="Office">
       <a:fillStyleLst>
         <a:solidFill>
           <a:schemeClr val="phClr"/>
@@ -664,179 +778,141 @@
           <a:gsLst>
             <a:gs pos="0">
               <a:schemeClr val="phClr">
-                <a:tint val="50000"/>
-                <a:satMod val="300000"/>
+                <a:lumMod val="110000"/>
+                <a:satMod val="105000"/>
+                <a:tint val="67000"/>
               </a:schemeClr>
             </a:gs>
-            <a:gs pos="35000">
+            <a:gs pos="50000">
               <a:schemeClr val="phClr">
-                <a:tint val="37000"/>
-                <a:satMod val="300000"/>
+                <a:lumMod val="105000"/>
+                <a:satMod val="103000"/>
+                <a:tint val="73000"/>
               </a:schemeClr>
             </a:gs>
             <a:gs pos="100000">
               <a:schemeClr val="phClr">
-                <a:tint val="15000"/>
-                <a:satMod val="350000"/>
+                <a:lumMod val="105000"/>
+                <a:satMod val="109000"/>
+                <a:tint val="81000"/>
               </a:schemeClr>
             </a:gs>
           </a:gsLst>
-          <a:lin ang="16200000" scaled="1"/>
+          <a:lin ang="5400000" scaled="0"/>
         </a:gradFill>
         <a:gradFill rotWithShape="1">
           <a:gsLst>
             <a:gs pos="0">
               <a:schemeClr val="phClr">
-                <a:shade val="51000"/>
-                <a:satMod val="130000"/>
+                <a:satMod val="103000"/>
+                <a:lumMod val="102000"/>
+                <a:tint val="94000"/>
               </a:schemeClr>
             </a:gs>
-            <a:gs pos="80000">
+            <a:gs pos="50000">
               <a:schemeClr val="phClr">
-                <a:shade val="93000"/>
-                <a:satMod val="130000"/>
+                <a:satMod val="110000"/>
+                <a:lumMod val="100000"/>
+                <a:shade val="100000"/>
               </a:schemeClr>
             </a:gs>
             <a:gs pos="100000">
               <a:schemeClr val="phClr">
-                <a:shade val="94000"/>
-                <a:satMod val="135000"/>
+                <a:lumMod val="99000"/>
+                <a:satMod val="120000"/>
+                <a:shade val="78000"/>
               </a:schemeClr>
             </a:gs>
           </a:gsLst>
-          <a:lin ang="16200000" scaled="0"/>
+          <a:lin ang="5400000" scaled="0"/>
         </a:gradFill>
       </a:fillStyleLst>
       <a:lnStyleLst>
-        <a:ln w="9525" cap="flat" cmpd="sng" algn="ctr">
-          <a:solidFill>
-            <a:schemeClr val="phClr">
-              <a:shade val="95000"/>
-              <a:satMod val="105000"/>
-            </a:schemeClr>
-          </a:solidFill>
-          <a:prstDash val="solid"/>
-        </a:ln>
-        <a:ln w="25400" cap="flat" cmpd="sng" algn="ctr">
+        <a:ln w="6350" cap="flat" cmpd="sng" algn="ctr">
           <a:solidFill>
             <a:schemeClr val="phClr"/>
           </a:solidFill>
           <a:prstDash val="solid"/>
+          <a:miter lim="800000"/>
         </a:ln>
-        <a:ln w="38100" cap="flat" cmpd="sng" algn="ctr">
+        <a:ln w="12700" cap="flat" cmpd="sng" algn="ctr">
           <a:solidFill>
             <a:schemeClr val="phClr"/>
           </a:solidFill>
           <a:prstDash val="solid"/>
+          <a:miter lim="800000"/>
+        </a:ln>
+        <a:ln w="19050" cap="flat" cmpd="sng" algn="ctr">
+          <a:solidFill>
+            <a:schemeClr val="phClr"/>
+          </a:solidFill>
+          <a:prstDash val="solid"/>
+          <a:miter lim="800000"/>
         </a:ln>
       </a:lnStyleLst>
       <a:effectStyleLst>
         <a:effectStyle>
+          <a:effectLst/>
+        </a:effectStyle>
+        <a:effectStyle>
+          <a:effectLst/>
+        </a:effectStyle>
+        <a:effectStyle>
           <a:effectLst>
-            <a:outerShdw blurRad="40000" dist="20000" dir="5400000" rotWithShape="0">
+            <a:outerShdw blurRad="57150" dist="19050" dir="5400000" algn="ctr" rotWithShape="0">
               <a:srgbClr val="000000">
-                <a:alpha val="38000"/>
+                <a:alpha val="63000"/>
               </a:srgbClr>
             </a:outerShdw>
           </a:effectLst>
-        </a:effectStyle>
-        <a:effectStyle>
-          <a:effectLst>
-            <a:outerShdw blurRad="40000" dist="23000" dir="5400000" rotWithShape="0">
-              <a:srgbClr val="000000">
-                <a:alpha val="35000"/>
-              </a:srgbClr>
-            </a:outerShdw>
-          </a:effectLst>
-        </a:effectStyle>
-        <a:effectStyle>
-          <a:effectLst>
-            <a:outerShdw blurRad="40000" dist="23000" dir="5400000" rotWithShape="0">
-              <a:srgbClr val="000000">
-                <a:alpha val="35000"/>
-              </a:srgbClr>
-            </a:outerShdw>
-          </a:effectLst>
-          <a:scene3d>
-            <a:camera prst="orthographicFront">
-              <a:rot lat="0" lon="0" rev="0"/>
-            </a:camera>
-            <a:lightRig rig="threePt" dir="t">
-              <a:rot lat="0" lon="0" rev="1200000"/>
-            </a:lightRig>
-          </a:scene3d>
-          <a:sp3d>
-            <a:bevelT w="63500" h="25400"/>
-          </a:sp3d>
         </a:effectStyle>
       </a:effectStyleLst>
       <a:bgFillStyleLst>
         <a:solidFill>
           <a:schemeClr val="phClr"/>
         </a:solidFill>
+        <a:solidFill>
+          <a:schemeClr val="phClr">
+            <a:tint val="95000"/>
+            <a:satMod val="170000"/>
+          </a:schemeClr>
+        </a:solidFill>
         <a:gradFill rotWithShape="1">
           <a:gsLst>
             <a:gs pos="0">
               <a:schemeClr val="phClr">
-                <a:tint val="40000"/>
-                <a:satMod val="350000"/>
+                <a:tint val="93000"/>
+                <a:satMod val="150000"/>
+                <a:shade val="98000"/>
+                <a:lumMod val="102000"/>
               </a:schemeClr>
             </a:gs>
-            <a:gs pos="40000">
+            <a:gs pos="50000">
               <a:schemeClr val="phClr">
-                <a:tint val="45000"/>
-                <a:shade val="99000"/>
-                <a:satMod val="350000"/>
+                <a:tint val="98000"/>
+                <a:satMod val="130000"/>
+                <a:shade val="90000"/>
+                <a:lumMod val="103000"/>
               </a:schemeClr>
             </a:gs>
             <a:gs pos="100000">
               <a:schemeClr val="phClr">
-                <a:shade val="20000"/>
-                <a:satMod val="255000"/>
+                <a:shade val="63000"/>
+                <a:satMod val="120000"/>
               </a:schemeClr>
             </a:gs>
           </a:gsLst>
-          <a:path path="circle">
-            <a:fillToRect l="50000" t="-80000" r="50000" b="180000"/>
-          </a:path>
-        </a:gradFill>
-        <a:gradFill rotWithShape="1">
-          <a:gsLst>
-            <a:gs pos="0">
-              <a:schemeClr val="phClr">
-                <a:tint val="80000"/>
-                <a:satMod val="300000"/>
-              </a:schemeClr>
-            </a:gs>
-            <a:gs pos="100000">
-              <a:schemeClr val="phClr">
-                <a:shade val="30000"/>
-                <a:satMod val="200000"/>
-              </a:schemeClr>
-            </a:gs>
-          </a:gsLst>
-          <a:path path="circle">
-            <a:fillToRect l="50000" t="50000" r="50000" b="50000"/>
-          </a:path>
+          <a:lin ang="5400000" scaled="0"/>
         </a:gradFill>
       </a:bgFillStyleLst>
     </a:fmtScheme>
   </a:themeElements>
   <a:objectDefaults/>
   <a:extraClrSchemeLst/>
+  <a:extLst>
+    <a:ext uri="{05A4C25C-085E-4340-85A3-A5531E510DB2}">
+      <thm15:themeFamily xmlns:thm15="http://schemas.microsoft.com/office/thememl/2012/main" name="Office Theme" id="{62F939B6-93AF-4DB8-9C6B-D6C7DFDC589F}" vid="{4A3C46E8-61CC-4603-A589-7422A47A8E4A}"/>
+    </a:ext>
+  </a:extLst>
 </a:theme>
-</file>
-
-<file path=customXml/item1.xml><?xml version="1.0" encoding="utf-8"?>
-<meta xmlns="http://schemas.apple.com/cocoa/2006/metadata">
-  <generator>CocoaOOXMLWriter/1894.6</generator>
-</meta>
-</file>
-
-<file path=customXml/itemProps1.xml><?xml version="1.0" encoding="utf-8"?>
-<ds:datastoreItem xmlns:ds="http://schemas.openxmlformats.org/officeDocument/2006/customXml" ds:itemID="{A688F8FD-AE25-5C4B-B3CC-5DC6E4E33244}">
-  <ds:schemaRefs>
-    <ds:schemaRef ds:uri="http://schemas.apple.com/cocoa/2006/metadata"/>
-  </ds:schemaRefs>
-</ds:datastoreItem>
 </file>
</xml_diff>